<commit_message>
-Correccion error script -Inicializacion de las tablas necesarias para el funcionamiento inicial. -Estrategia.docx actualizado con los cambios realizados.
</commit_message>
<xml_diff>
--- a/Documentacion/Estrategia.docx
+++ b/Documentacion/Estrategia.docx
@@ -42,15 +42,88 @@
         </w:rPr>
         <w:t xml:space="preserve">tablas fueron creadas con una </w:t>
       </w:r>
-      <w:r>
-        <w:rPr>
-          <w:i/>
-          <w:sz w:val="24"/>
-          <w:szCs w:val="24"/>
-          <w:lang w:val="es-ES"/>
-        </w:rPr>
-        <w:t>Primary Key identity(1,1) not null</w:t>
-      </w:r>
+      <w:proofErr w:type="spellStart"/>
+      <w:r>
+        <w:rPr>
+          <w:i/>
+          <w:sz w:val="24"/>
+          <w:szCs w:val="24"/>
+          <w:lang w:val="es-ES"/>
+        </w:rPr>
+        <w:t>Primary</w:t>
+      </w:r>
+      <w:proofErr w:type="spellEnd"/>
+      <w:r>
+        <w:rPr>
+          <w:i/>
+          <w:sz w:val="24"/>
+          <w:szCs w:val="24"/>
+          <w:lang w:val="es-ES"/>
+        </w:rPr>
+        <w:t xml:space="preserve"> Key </w:t>
+      </w:r>
+      <w:proofErr w:type="spellStart"/>
+      <w:proofErr w:type="gramStart"/>
+      <w:r>
+        <w:rPr>
+          <w:i/>
+          <w:sz w:val="24"/>
+          <w:szCs w:val="24"/>
+          <w:lang w:val="es-ES"/>
+        </w:rPr>
+        <w:t>identity</w:t>
+      </w:r>
+      <w:proofErr w:type="spellEnd"/>
+      <w:r>
+        <w:rPr>
+          <w:i/>
+          <w:sz w:val="24"/>
+          <w:szCs w:val="24"/>
+          <w:lang w:val="es-ES"/>
+        </w:rPr>
+        <w:t>(</w:t>
+      </w:r>
+      <w:proofErr w:type="gramEnd"/>
+      <w:r>
+        <w:rPr>
+          <w:i/>
+          <w:sz w:val="24"/>
+          <w:szCs w:val="24"/>
+          <w:lang w:val="es-ES"/>
+        </w:rPr>
+        <w:t xml:space="preserve">1,1) </w:t>
+      </w:r>
+      <w:proofErr w:type="spellStart"/>
+      <w:r>
+        <w:rPr>
+          <w:i/>
+          <w:sz w:val="24"/>
+          <w:szCs w:val="24"/>
+          <w:lang w:val="es-ES"/>
+        </w:rPr>
+        <w:t>not</w:t>
+      </w:r>
+      <w:proofErr w:type="spellEnd"/>
+      <w:r>
+        <w:rPr>
+          <w:i/>
+          <w:sz w:val="24"/>
+          <w:szCs w:val="24"/>
+          <w:lang w:val="es-ES"/>
+        </w:rPr>
+        <w:t xml:space="preserve"> </w:t>
+      </w:r>
+      <w:proofErr w:type="spellStart"/>
+      <w:r>
+        <w:rPr>
+          <w:i/>
+          <w:sz w:val="24"/>
+          <w:szCs w:val="24"/>
+          <w:lang w:val="es-ES"/>
+        </w:rPr>
+        <w:t>null</w:t>
+      </w:r>
+      <w:proofErr w:type="spellEnd"/>
       <w:r>
         <w:rPr>
           <w:sz w:val="24"/>
@@ -112,24 +185,93 @@
           <w:szCs w:val="24"/>
           <w:lang w:val="es-ES"/>
         </w:rPr>
-        <w:t xml:space="preserve">Se creó una tabla </w:t>
-      </w:r>
-      <w:r>
-        <w:rPr>
-          <w:i/>
-          <w:sz w:val="24"/>
-          <w:szCs w:val="24"/>
-          <w:lang w:val="es-ES"/>
-        </w:rPr>
-        <w:t>Provincia</w:t>
-      </w:r>
-      <w:r>
-        <w:rPr>
-          <w:sz w:val="24"/>
-          <w:szCs w:val="24"/>
-          <w:lang w:val="es-ES"/>
-        </w:rPr>
-        <w:t xml:space="preserve"> la cual se inicializa automáticamente, una vez que se ejecuta el script, con todas las provincias de la Republica Argentina (incluyendo la Ciudad Autónoma de Buenos Aires) y una fila adicional la cual esta especificada para personas extranjeras. De esta manera, solucionamos el inconveniente que se presentaba si un extranjero solicitaba la tarjeta.</w:t>
+        <w:t xml:space="preserve">Se crearon las tablas intermedias </w:t>
+      </w:r>
+      <w:proofErr w:type="spellStart"/>
+      <w:r>
+        <w:rPr>
+          <w:sz w:val="24"/>
+          <w:szCs w:val="24"/>
+          <w:lang w:val="es-ES"/>
+        </w:rPr>
+        <w:t>Rol_Funcionalidad</w:t>
+      </w:r>
+      <w:proofErr w:type="spellEnd"/>
+      <w:r>
+        <w:rPr>
+          <w:sz w:val="24"/>
+          <w:szCs w:val="24"/>
+          <w:lang w:val="es-ES"/>
+        </w:rPr>
+        <w:t xml:space="preserve"> para poder administrar todas las funcionalidades que puede tener un rol. Además, </w:t>
+      </w:r>
+      <w:proofErr w:type="spellStart"/>
+      <w:r>
+        <w:rPr>
+          <w:sz w:val="24"/>
+          <w:szCs w:val="24"/>
+          <w:lang w:val="es-ES"/>
+        </w:rPr>
+        <w:t>Usuario_Rol</w:t>
+      </w:r>
+      <w:proofErr w:type="spellEnd"/>
+      <w:r>
+        <w:rPr>
+          <w:sz w:val="24"/>
+          <w:szCs w:val="24"/>
+          <w:lang w:val="es-ES"/>
+        </w:rPr>
+        <w:t xml:space="preserve">, donde se administra los roles que tiene un usuario. Otra tabla intermedia es </w:t>
+      </w:r>
+      <w:proofErr w:type="spellStart"/>
+      <w:r>
+        <w:rPr>
+          <w:sz w:val="24"/>
+          <w:szCs w:val="24"/>
+          <w:lang w:val="es-ES"/>
+        </w:rPr>
+        <w:t>Beneficiario_Posnet</w:t>
+      </w:r>
+      <w:proofErr w:type="spellEnd"/>
+      <w:r>
+        <w:rPr>
+          <w:sz w:val="24"/>
+          <w:szCs w:val="24"/>
+          <w:lang w:val="es-ES"/>
+        </w:rPr>
+        <w:t xml:space="preserve">, el cual organiza los </w:t>
+      </w:r>
+      <w:proofErr w:type="spellStart"/>
+      <w:r>
+        <w:rPr>
+          <w:sz w:val="24"/>
+          <w:szCs w:val="24"/>
+          <w:lang w:val="es-ES"/>
+        </w:rPr>
+        <w:t>posnets</w:t>
+      </w:r>
+      <w:proofErr w:type="spellEnd"/>
+      <w:r>
+        <w:rPr>
+          <w:sz w:val="24"/>
+          <w:szCs w:val="24"/>
+          <w:lang w:val="es-ES"/>
+        </w:rPr>
+        <w:t xml:space="preserve"> que pertenecen a los beneficiarios.</w:t>
+      </w:r>
+    </w:p>
+    <w:p>
+      <w:pPr>
+        <w:pStyle w:val="Ttulo"/>
+        <w:rPr>
+          <w:lang w:val="es-ES"/>
+        </w:rPr>
+      </w:pPr>
+      <w:r>
+        <w:rPr>
+          <w:lang w:val="es-ES"/>
+        </w:rPr>
+        <w:t>Inicialización de tablas</w:t>
       </w:r>
     </w:p>
     <w:p>
@@ -148,6 +290,42 @@
           <w:szCs w:val="24"/>
           <w:lang w:val="es-ES"/>
         </w:rPr>
+        <w:t xml:space="preserve">Se creó una tabla </w:t>
+      </w:r>
+      <w:r>
+        <w:rPr>
+          <w:i/>
+          <w:sz w:val="24"/>
+          <w:szCs w:val="24"/>
+          <w:lang w:val="es-ES"/>
+        </w:rPr>
+        <w:t>Provincia</w:t>
+      </w:r>
+      <w:r>
+        <w:rPr>
+          <w:sz w:val="24"/>
+          <w:szCs w:val="24"/>
+          <w:lang w:val="es-ES"/>
+        </w:rPr>
+        <w:t xml:space="preserve"> la cual se inicializa automáticamente, una vez que se ejecuta el script, con todas las provincias de la Republica Argentina (incluyendo la Ciudad Autónoma de Buenos Aires) y una fila adicional la cual esta especificada para personas extranjeras. De esta manera, solucionamos el inconveniente que se presentaba si un extranjero solicitaba la tarjeta.</w:t>
+      </w:r>
+    </w:p>
+    <w:p>
+      <w:pPr>
+        <w:ind w:firstLine="720"/>
+        <w:jc w:val="both"/>
+        <w:rPr>
+          <w:sz w:val="24"/>
+          <w:szCs w:val="24"/>
+          <w:lang w:val="es-ES"/>
+        </w:rPr>
+      </w:pPr>
+      <w:r>
+        <w:rPr>
+          <w:sz w:val="24"/>
+          <w:szCs w:val="24"/>
+          <w:lang w:val="es-ES"/>
+        </w:rPr>
         <w:t xml:space="preserve">Todas las tablas que tienen la posibilidad de inhabilitar alguna de sus filas, el campo </w:t>
       </w:r>
       <w:r>
@@ -166,6 +344,43 @@
           <w:lang w:val="es-ES"/>
         </w:rPr>
         <w:t xml:space="preserve"> se inicializa en 1, es decir, se inicializa con la fila habilitada.</w:t>
+      </w:r>
+    </w:p>
+    <w:p>
+      <w:pPr>
+        <w:ind w:firstLine="720"/>
+        <w:jc w:val="both"/>
+        <w:rPr>
+          <w:sz w:val="24"/>
+          <w:szCs w:val="24"/>
+          <w:lang w:val="es-ES"/>
+        </w:rPr>
+      </w:pPr>
+      <w:r>
+        <w:rPr>
+          <w:sz w:val="24"/>
+          <w:szCs w:val="24"/>
+          <w:lang w:val="es-ES"/>
+        </w:rPr>
+        <w:t xml:space="preserve">Se inicializaron todas las funcionalidades descriptas en el enunciado del TP V1.0, con sus respectivas características. A su vez, se crea el rol “Administrador General” como bien indica el enunciado, para poder permitir una prueba del programa. Por último, se creó el usuario </w:t>
+      </w:r>
+      <w:proofErr w:type="spellStart"/>
+      <w:r>
+        <w:rPr>
+          <w:sz w:val="24"/>
+          <w:szCs w:val="24"/>
+          <w:lang w:val="es-ES"/>
+        </w:rPr>
+        <w:t>admin</w:t>
+      </w:r>
+      <w:proofErr w:type="spellEnd"/>
+      <w:r>
+        <w:rPr>
+          <w:sz w:val="24"/>
+          <w:szCs w:val="24"/>
+          <w:lang w:val="es-ES"/>
+        </w:rPr>
+        <w:t>, con las características preestablecidas.</w:t>
       </w:r>
     </w:p>
     <w:sectPr>

</xml_diff>

<commit_message>
script_creacion_inicial.sql con las migraciones funcionando salvo pago y beneficiario_postnet
script_eliminacion_inicial.sql corregido para que siga funcionando de acuerdo al renombre del schema

Estrategia.docx se agregaron mas especificaciones

MODELODATOS.dm1 corregido con los cambios mas actuales
</commit_message>
<xml_diff>
--- a/Documentacion/Estrategia.docx
+++ b/Documentacion/Estrategia.docx
@@ -381,6 +381,87 @@
           <w:lang w:val="es-ES"/>
         </w:rPr>
         <w:t>, con las características preestablecidas.</w:t>
+      </w:r>
+    </w:p>
+    <w:p>
+      <w:pPr>
+        <w:pStyle w:val="Ttulo"/>
+        <w:rPr>
+          <w:lang w:val="es-ES"/>
+        </w:rPr>
+      </w:pPr>
+      <w:r>
+        <w:rPr>
+          <w:lang w:val="es-ES"/>
+        </w:rPr>
+        <w:t xml:space="preserve">Migración de la tabla Maestra </w:t>
+      </w:r>
+    </w:p>
+    <w:p>
+      <w:pPr>
+        <w:rPr>
+          <w:u w:val="single"/>
+          <w:lang w:val="es-ES"/>
+        </w:rPr>
+      </w:pPr>
+      <w:r>
+        <w:rPr>
+          <w:lang w:val="es-ES"/>
+        </w:rPr>
+        <w:tab/>
+        <w:t xml:space="preserve">Al migrar los datos de los clientes de la tabla </w:t>
+      </w:r>
+      <w:r>
+        <w:rPr>
+          <w:i/>
+          <w:lang w:val="es-ES"/>
+        </w:rPr>
+        <w:t>Maestra</w:t>
+      </w:r>
+      <w:r>
+        <w:rPr>
+          <w:lang w:val="es-ES"/>
+        </w:rPr>
+        <w:t xml:space="preserve"> hacia la tabla </w:t>
+      </w:r>
+      <w:r>
+        <w:rPr>
+          <w:i/>
+          <w:lang w:val="es-ES"/>
+        </w:rPr>
+        <w:t>Clientes</w:t>
+      </w:r>
+      <w:r>
+        <w:rPr>
+          <w:lang w:val="es-ES"/>
+        </w:rPr>
+        <w:t xml:space="preserve">, existe la nulidad en el campo </w:t>
+      </w:r>
+      <w:r>
+        <w:rPr>
+          <w:i/>
+          <w:lang w:val="es-ES"/>
+        </w:rPr>
+        <w:t>Provincia</w:t>
+      </w:r>
+      <w:r>
+        <w:rPr>
+          <w:lang w:val="es-ES"/>
+        </w:rPr>
+        <w:t>, por lo cual se carga por defecto con el atributo “</w:t>
+      </w:r>
+      <w:r>
+        <w:rPr>
+          <w:b/>
+          <w:lang w:val="es-ES"/>
+        </w:rPr>
+        <w:t>Migrada</w:t>
+      </w:r>
+      <w:r>
+        <w:rPr>
+          <w:lang w:val="es-ES"/>
+        </w:rPr>
+        <w:t>”. De esta forma, dejamos en claro, que este cliente fue introducido al sistema a través de la migración y no contaba con una provincia.</w:t>
       </w:r>
     </w:p>
     <w:sectPr>

</xml_diff>

<commit_message>
subo el script_creacion_inicial.sql con la validacion de DNI. Se implemento con un stored procedure y un cursor. el dni duplicado se lo pone negativo.
subo el script_eliminacion_inicial.sql con la eliminacion del stored procedure

por ultimo, subo la estrategia con la eleccion en cuanto al tratamiento de dnis duplicados
</commit_message>
<xml_diff>
--- a/Documentacion/Estrategia.docx
+++ b/Documentacion/Estrategia.docx
@@ -400,7 +400,6 @@
     <w:p>
       <w:pPr>
         <w:rPr>
-          <w:u w:val="single"/>
           <w:lang w:val="es-ES"/>
         </w:rPr>
       </w:pPr>
@@ -463,6 +462,68 @@
         </w:rPr>
         <w:t>”. De esta forma, dejamos en claro, que este cliente fue introducido al sistema a través de la migración y no contaba con una provincia.</w:t>
       </w:r>
+    </w:p>
+    <w:p>
+      <w:pPr>
+        <w:pStyle w:val="Ttulo"/>
+        <w:rPr>
+          <w:lang w:val="es-ES"/>
+        </w:rPr>
+      </w:pPr>
+      <w:r>
+        <w:rPr>
+          <w:lang w:val="es-ES"/>
+        </w:rPr>
+        <w:lastRenderedPageBreak/>
+        <w:t>Criterios para campos repetidos</w:t>
+      </w:r>
+    </w:p>
+    <w:p>
+      <w:pPr>
+        <w:rPr>
+          <w:lang w:val="es-ES"/>
+        </w:rPr>
+      </w:pPr>
+      <w:r>
+        <w:rPr>
+          <w:lang w:val="es-ES"/>
+        </w:rPr>
+        <w:tab/>
+        <w:t xml:space="preserve">Dentro de la tabla </w:t>
+      </w:r>
+      <w:r>
+        <w:rPr>
+          <w:i/>
+          <w:lang w:val="es-ES"/>
+        </w:rPr>
+        <w:t>Maestra</w:t>
+      </w:r>
+      <w:r>
+        <w:rPr>
+          <w:lang w:val="es-ES"/>
+        </w:rPr>
+        <w:t xml:space="preserve"> se encontraron 4 clientes, los cuales tienen repetido el DNI, por lo cual, la estrategia optada por el grupo, fue la de a uno de esos repetidos multiplicarlo por -1. De esta manera, quedan los dos DNI con el valor original inalterado, pero podemos diferenciar de manera univoca a uno del otro.</w:t>
+      </w:r>
+      <w:r>
+        <w:rPr>
+          <w:lang w:val="es-ES"/>
+        </w:rPr>
+        <w:br/>
+      </w:r>
+      <w:r>
+        <w:rPr>
+          <w:lang w:val="es-ES"/>
+        </w:rPr>
+        <w:tab/>
+        <w:t>Llegado el caso de que uno de estos casos particulares se quiera modificar, no se dejaría modificar el usuario sin antes haber modificado el DNI negativo, dado que la aplicación Desktop, valida que el DNI además de ser numérico, sea positivo.</w:t>
+      </w:r>
+    </w:p>
+    <w:p>
+      <w:pPr>
+        <w:rPr>
+          <w:lang w:val="es-ES"/>
+        </w:rPr>
+      </w:pPr>
     </w:p>
     <w:sectPr>
       <w:pgSz w:w="12240" w:h="15840"/>

</xml_diff>

<commit_message>
Migracion completa, junto con las validaciones. Estrategia.docx actualizado MODELODATOS.dm1 actualizado script_eliminacion_inicial.sql modificado
</commit_message>
<xml_diff>
--- a/Documentacion/Estrategia.docx
+++ b/Documentacion/Estrategia.docx
@@ -42,7 +42,6 @@
         </w:rPr>
         <w:t xml:space="preserve">tablas fueron creadas con una </w:t>
       </w:r>
-      <w:proofErr w:type="spellStart"/>
       <w:r>
         <w:rPr>
           <w:i/>
@@ -50,80 +49,8 @@
           <w:szCs w:val="24"/>
           <w:lang w:val="es-ES"/>
         </w:rPr>
-        <w:t>Primary</w:t>
-      </w:r>
-      <w:proofErr w:type="spellEnd"/>
-      <w:r>
-        <w:rPr>
-          <w:i/>
-          <w:sz w:val="24"/>
-          <w:szCs w:val="24"/>
-          <w:lang w:val="es-ES"/>
-        </w:rPr>
-        <w:t xml:space="preserve"> Key </w:t>
-      </w:r>
-      <w:proofErr w:type="spellStart"/>
-      <w:proofErr w:type="gramStart"/>
-      <w:r>
-        <w:rPr>
-          <w:i/>
-          <w:sz w:val="24"/>
-          <w:szCs w:val="24"/>
-          <w:lang w:val="es-ES"/>
-        </w:rPr>
-        <w:t>identity</w:t>
-      </w:r>
-      <w:proofErr w:type="spellEnd"/>
-      <w:r>
-        <w:rPr>
-          <w:i/>
-          <w:sz w:val="24"/>
-          <w:szCs w:val="24"/>
-          <w:lang w:val="es-ES"/>
-        </w:rPr>
-        <w:t>(</w:t>
-      </w:r>
-      <w:proofErr w:type="gramEnd"/>
-      <w:r>
-        <w:rPr>
-          <w:i/>
-          <w:sz w:val="24"/>
-          <w:szCs w:val="24"/>
-          <w:lang w:val="es-ES"/>
-        </w:rPr>
-        <w:t xml:space="preserve">1,1) </w:t>
-      </w:r>
-      <w:proofErr w:type="spellStart"/>
-      <w:r>
-        <w:rPr>
-          <w:i/>
-          <w:sz w:val="24"/>
-          <w:szCs w:val="24"/>
-          <w:lang w:val="es-ES"/>
-        </w:rPr>
-        <w:t>not</w:t>
-      </w:r>
-      <w:proofErr w:type="spellEnd"/>
-      <w:r>
-        <w:rPr>
-          <w:i/>
-          <w:sz w:val="24"/>
-          <w:szCs w:val="24"/>
-          <w:lang w:val="es-ES"/>
-        </w:rPr>
-        <w:t xml:space="preserve"> </w:t>
-      </w:r>
-      <w:proofErr w:type="spellStart"/>
-      <w:r>
-        <w:rPr>
-          <w:i/>
-          <w:sz w:val="24"/>
-          <w:szCs w:val="24"/>
-          <w:lang w:val="es-ES"/>
-        </w:rPr>
-        <w:t>null</w:t>
-      </w:r>
-      <w:proofErr w:type="spellEnd"/>
+        <w:t>Primary Key identity(1,1) not null</w:t>
+      </w:r>
       <w:r>
         <w:rPr>
           <w:sz w:val="24"/>
@@ -185,79 +112,39 @@
           <w:szCs w:val="24"/>
           <w:lang w:val="es-ES"/>
         </w:rPr>
-        <w:t xml:space="preserve">Se crearon las tablas intermedias </w:t>
-      </w:r>
-      <w:proofErr w:type="spellStart"/>
-      <w:r>
-        <w:rPr>
-          <w:sz w:val="24"/>
-          <w:szCs w:val="24"/>
-          <w:lang w:val="es-ES"/>
-        </w:rPr>
-        <w:t>Rol_Funcionalidad</w:t>
-      </w:r>
-      <w:proofErr w:type="spellEnd"/>
-      <w:r>
-        <w:rPr>
-          <w:sz w:val="24"/>
-          <w:szCs w:val="24"/>
-          <w:lang w:val="es-ES"/>
-        </w:rPr>
-        <w:t xml:space="preserve"> para poder administrar todas las funcionalidades que puede tener un rol. Además, </w:t>
-      </w:r>
-      <w:proofErr w:type="spellStart"/>
-      <w:r>
-        <w:rPr>
-          <w:sz w:val="24"/>
-          <w:szCs w:val="24"/>
-          <w:lang w:val="es-ES"/>
-        </w:rPr>
-        <w:t>Usuario_Rol</w:t>
-      </w:r>
-      <w:proofErr w:type="spellEnd"/>
-      <w:r>
-        <w:rPr>
-          <w:sz w:val="24"/>
-          <w:szCs w:val="24"/>
-          <w:lang w:val="es-ES"/>
-        </w:rPr>
-        <w:t xml:space="preserve">, donde se administra los roles que tiene un usuario. Otra tabla intermedia es </w:t>
-      </w:r>
-      <w:proofErr w:type="spellStart"/>
-      <w:r>
-        <w:rPr>
-          <w:sz w:val="24"/>
-          <w:szCs w:val="24"/>
-          <w:lang w:val="es-ES"/>
-        </w:rPr>
-        <w:t>Beneficiario_Posnet</w:t>
-      </w:r>
-      <w:proofErr w:type="spellEnd"/>
-      <w:r>
-        <w:rPr>
-          <w:sz w:val="24"/>
-          <w:szCs w:val="24"/>
-          <w:lang w:val="es-ES"/>
-        </w:rPr>
-        <w:t xml:space="preserve">, el cual organiza los </w:t>
-      </w:r>
-      <w:proofErr w:type="spellStart"/>
-      <w:r>
-        <w:rPr>
-          <w:sz w:val="24"/>
-          <w:szCs w:val="24"/>
-          <w:lang w:val="es-ES"/>
-        </w:rPr>
-        <w:t>posnets</w:t>
-      </w:r>
-      <w:proofErr w:type="spellEnd"/>
-      <w:r>
-        <w:rPr>
-          <w:sz w:val="24"/>
-          <w:szCs w:val="24"/>
-          <w:lang w:val="es-ES"/>
-        </w:rPr>
-        <w:t xml:space="preserve"> que pertenecen a los beneficiarios.</w:t>
+        <w:t>Se crearon las tablas intermedias Rol_Funcionalidad para poder administrar todas las funcionalidades que puede tener un rol. Además, Usuario_Rol, donde se administra los roles que tiene un usuario. Otra tabla intermedia es Beneficiario_Pos</w:t>
+      </w:r>
+      <w:r>
+        <w:rPr>
+          <w:sz w:val="24"/>
+          <w:szCs w:val="24"/>
+          <w:lang w:val="es-ES"/>
+        </w:rPr>
+        <w:t>t</w:t>
+      </w:r>
+      <w:r>
+        <w:rPr>
+          <w:sz w:val="24"/>
+          <w:szCs w:val="24"/>
+          <w:lang w:val="es-ES"/>
+        </w:rPr>
+        <w:t>net, el cual organiza los pos</w:t>
+      </w:r>
+      <w:r>
+        <w:rPr>
+          <w:sz w:val="24"/>
+          <w:szCs w:val="24"/>
+          <w:lang w:val="es-ES"/>
+        </w:rPr>
+        <w:t>t</w:t>
+      </w:r>
+      <w:r>
+        <w:rPr>
+          <w:sz w:val="24"/>
+          <w:szCs w:val="24"/>
+          <w:lang w:val="es-ES"/>
+        </w:rPr>
+        <w:t>nets que pertenecen a los beneficiarios.</w:t>
       </w:r>
     </w:p>
     <w:p>
@@ -362,25 +249,7 @@
           <w:szCs w:val="24"/>
           <w:lang w:val="es-ES"/>
         </w:rPr>
-        <w:t xml:space="preserve">Se inicializaron todas las funcionalidades descriptas en el enunciado del TP V1.0, con sus respectivas características. A su vez, se crea el rol “Administrador General” como bien indica el enunciado, para poder permitir una prueba del programa. Por último, se creó el usuario </w:t>
-      </w:r>
-      <w:proofErr w:type="spellStart"/>
-      <w:r>
-        <w:rPr>
-          <w:sz w:val="24"/>
-          <w:szCs w:val="24"/>
-          <w:lang w:val="es-ES"/>
-        </w:rPr>
-        <w:t>admin</w:t>
-      </w:r>
-      <w:proofErr w:type="spellEnd"/>
-      <w:r>
-        <w:rPr>
-          <w:sz w:val="24"/>
-          <w:szCs w:val="24"/>
-          <w:lang w:val="es-ES"/>
-        </w:rPr>
-        <w:t>, con las características preestablecidas.</w:t>
+        <w:t>Se inicializaron todas las funcionalidades descriptas en el enunciado del TP V1.0, con sus respectivas características. A su vez, se crea el rol “Administrador General” como bien indica el enunciado, para poder permitir una prueba del programa. Por último, se creó el usuario admin, con las características preestablecidas.</w:t>
       </w:r>
     </w:p>
     <w:p>
@@ -516,6 +385,87 @@
         </w:rPr>
         <w:tab/>
         <w:t>Llegado el caso de que uno de estos casos particulares se quiera modificar, no se dejaría modificar el usuario sin antes haber modificado el DNI negativo, dado que la aplicación Desktop, valida que el DNI además de ser numérico, sea positivo.</w:t>
+      </w:r>
+    </w:p>
+    <w:p>
+      <w:pPr>
+        <w:pStyle w:val="Ttulo"/>
+        <w:rPr>
+          <w:lang w:val="es-ES"/>
+        </w:rPr>
+      </w:pPr>
+      <w:r>
+        <w:rPr>
+          <w:lang w:val="es-ES"/>
+        </w:rPr>
+        <w:t>Criterios para pagos ya realizados</w:t>
+      </w:r>
+    </w:p>
+    <w:p>
+      <w:pPr>
+        <w:rPr>
+          <w:lang w:val="es-ES"/>
+        </w:rPr>
+      </w:pPr>
+      <w:r>
+        <w:rPr>
+          <w:lang w:val="es-ES"/>
+        </w:rPr>
+        <w:tab/>
+        <w:t>Una de las situaciones con las que nos encontramos en este TP, al migrar era la necesidad de determinar que compras fueron ya realizado el correspondiente pago a su respectivo Beneficiario.</w:t>
+      </w:r>
+    </w:p>
+    <w:p>
+      <w:pPr>
+        <w:rPr>
+          <w:lang w:val="es-ES"/>
+        </w:rPr>
+      </w:pPr>
+      <w:r>
+        <w:rPr>
+          <w:lang w:val="es-ES"/>
+        </w:rPr>
+        <w:tab/>
+        <w:t xml:space="preserve">Es por ello, que se decidió que se agregara el campo </w:t>
+      </w:r>
+      <w:r>
+        <w:rPr>
+          <w:i/>
+          <w:lang w:val="es-ES"/>
+        </w:rPr>
+        <w:t>Pagado</w:t>
+      </w:r>
+      <w:r>
+        <w:rPr>
+          <w:lang w:val="es-ES"/>
+        </w:rPr>
+        <w:t xml:space="preserve"> dentro de la tabla </w:t>
+      </w:r>
+      <w:r>
+        <w:rPr>
+          <w:i/>
+          <w:lang w:val="es-ES"/>
+        </w:rPr>
+        <w:t>Compra</w:t>
+      </w:r>
+      <w:r>
+        <w:rPr>
+          <w:lang w:val="es-ES"/>
+        </w:rPr>
+        <w:t>, para determinar las compras ya cobradas para el Beneficiario.</w:t>
+      </w:r>
+      <w:r>
+        <w:rPr>
+          <w:lang w:val="es-ES"/>
+        </w:rPr>
+        <w:br/>
+      </w:r>
+      <w:r>
+        <w:rPr>
+          <w:lang w:val="es-ES"/>
+        </w:rPr>
+        <w:tab/>
+        <w:t>De esta forma, podremos filtrar las compras no acreditadas, para que se pueda proceder a pagarlas.</w:t>
       </w:r>
     </w:p>
     <w:p>

</xml_diff>

<commit_message>
Programa listo Script listo Estrategia.docx actualizado
</commit_message>
<xml_diff>
--- a/Documentacion/Estrategia.docx
+++ b/Documentacion/Estrategia.docx
@@ -1,6 +1,6 @@
 
 <file path=word/document.xml><?xml version="1.0" encoding="utf-8"?>
-<w:document xmlns:wpc="http://schemas.microsoft.com/office/word/2010/wordprocessingCanvas" xmlns:mc="http://schemas.openxmlformats.org/markup-compatibility/2006" xmlns:o="urn:schemas-microsoft-com:office:office" xmlns:r="http://schemas.openxmlformats.org/officeDocument/2006/relationships" xmlns:m="http://schemas.openxmlformats.org/officeDocument/2006/math" xmlns:v="urn:schemas-microsoft-com:vml" xmlns:wp14="http://schemas.microsoft.com/office/word/2010/wordprocessingDrawing" xmlns:wp="http://schemas.openxmlformats.org/drawingml/2006/wordprocessingDrawing" xmlns:w10="urn:schemas-microsoft-com:office:word" xmlns:w="http://schemas.openxmlformats.org/wordprocessingml/2006/main" xmlns:w14="http://schemas.microsoft.com/office/word/2010/wordml" xmlns:wpg="http://schemas.microsoft.com/office/word/2010/wordprocessingGroup" xmlns:wpi="http://schemas.microsoft.com/office/word/2010/wordprocessingInk" xmlns:wne="http://schemas.microsoft.com/office/word/2006/wordml" xmlns:wps="http://schemas.microsoft.com/office/word/2010/wordprocessingShape" mc:Ignorable="w14 wp14">
+<w:document xmlns:ve="http://schemas.openxmlformats.org/markup-compatibility/2006" xmlns:o="urn:schemas-microsoft-com:office:office" xmlns:r="http://schemas.openxmlformats.org/officeDocument/2006/relationships" xmlns:m="http://schemas.openxmlformats.org/officeDocument/2006/math" xmlns:v="urn:schemas-microsoft-com:vml" xmlns:wp="http://schemas.openxmlformats.org/drawingml/2006/wordprocessingDrawing" xmlns:w10="urn:schemas-microsoft-com:office:word" xmlns:w="http://schemas.openxmlformats.org/wordprocessingml/2006/main" xmlns:wne="http://schemas.microsoft.com/office/word/2006/wordml">
   <w:body>
     <w:p>
       <w:pPr>
@@ -42,7 +42,6 @@
         </w:rPr>
         <w:t xml:space="preserve">tablas fueron creadas con una </w:t>
       </w:r>
-      <w:proofErr w:type="spellStart"/>
       <w:r>
         <w:rPr>
           <w:i/>
@@ -50,9 +49,35 @@
           <w:szCs w:val="24"/>
           <w:lang w:val="es-ES"/>
         </w:rPr>
-        <w:t>Primary</w:t>
-      </w:r>
-      <w:proofErr w:type="spellEnd"/>
+        <w:t>Primary Key identity(1,1) not null</w:t>
+      </w:r>
+      <w:r>
+        <w:rPr>
+          <w:sz w:val="24"/>
+          <w:szCs w:val="24"/>
+          <w:lang w:val="es-ES"/>
+        </w:rPr>
+        <w:t>, es decir, la PK es un valor numérico que comienza en 1 y va incrementándose en una unidad, imposibilitando de esta manera que exista una PK nula.</w:t>
+      </w:r>
+    </w:p>
+    <w:p>
+      <w:pPr>
+        <w:ind w:firstLine="720"/>
+        <w:jc w:val="both"/>
+        <w:rPr>
+          <w:sz w:val="24"/>
+          <w:szCs w:val="24"/>
+          <w:lang w:val="es-ES"/>
+        </w:rPr>
+      </w:pPr>
+      <w:r>
+        <w:rPr>
+          <w:sz w:val="24"/>
+          <w:szCs w:val="24"/>
+          <w:lang w:val="es-ES"/>
+        </w:rPr>
+        <w:t xml:space="preserve">Esta estrategia fue elegida, dado que los datos que se encontraban en la tabla </w:t>
+      </w:r>
       <w:r>
         <w:rPr>
           <w:i/>
@@ -60,10 +85,116 @@
           <w:szCs w:val="24"/>
           <w:lang w:val="es-ES"/>
         </w:rPr>
-        <w:t xml:space="preserve"> Key </w:t>
-      </w:r>
-      <w:proofErr w:type="spellStart"/>
-      <w:proofErr w:type="gramStart"/>
+        <w:t>Maestra</w:t>
+      </w:r>
+      <w:r>
+        <w:rPr>
+          <w:sz w:val="24"/>
+          <w:szCs w:val="24"/>
+          <w:lang w:val="es-ES"/>
+        </w:rPr>
+        <w:t xml:space="preserve"> y que eran claves candidatas, mostraban algunos problemas para utilizarlas como claves prim</w:t>
+      </w:r>
+      <w:r>
+        <w:rPr>
+          <w:sz w:val="24"/>
+          <w:szCs w:val="24"/>
+          <w:lang w:val="es-ES"/>
+        </w:rPr>
+        <w:t>a</w:t>
+      </w:r>
+      <w:r>
+        <w:rPr>
+          <w:sz w:val="24"/>
+          <w:szCs w:val="24"/>
+          <w:lang w:val="es-ES"/>
+        </w:rPr>
+        <w:t>rias. Para citar algunos ejemplos, se encontraban duplicadas, o simplemente no existían.</w:t>
+      </w:r>
+    </w:p>
+    <w:p>
+      <w:pPr>
+        <w:ind w:firstLine="720"/>
+        <w:jc w:val="both"/>
+        <w:rPr>
+          <w:sz w:val="24"/>
+          <w:szCs w:val="24"/>
+          <w:lang w:val="es-ES"/>
+        </w:rPr>
+      </w:pPr>
+      <w:r>
+        <w:rPr>
+          <w:sz w:val="24"/>
+          <w:szCs w:val="24"/>
+          <w:lang w:val="es-ES"/>
+        </w:rPr>
+        <w:t>Se crearon las tablas intermedias Rol_Funcionalidad para poder administrar todas las funcionalidades que puede tener un rol. Además, Usuario_Rol, donde se administra los roles que tiene un usuario. Otra tabla intermedia es Beneficiario_Pos</w:t>
+      </w:r>
+      <w:r>
+        <w:rPr>
+          <w:sz w:val="24"/>
+          <w:szCs w:val="24"/>
+          <w:lang w:val="es-ES"/>
+        </w:rPr>
+        <w:t>t</w:t>
+      </w:r>
+      <w:r>
+        <w:rPr>
+          <w:sz w:val="24"/>
+          <w:szCs w:val="24"/>
+          <w:lang w:val="es-ES"/>
+        </w:rPr>
+        <w:t>net, el cual organiza los pos</w:t>
+      </w:r>
+      <w:r>
+        <w:rPr>
+          <w:sz w:val="24"/>
+          <w:szCs w:val="24"/>
+          <w:lang w:val="es-ES"/>
+        </w:rPr>
+        <w:t>t</w:t>
+      </w:r>
+      <w:r>
+        <w:rPr>
+          <w:sz w:val="24"/>
+          <w:szCs w:val="24"/>
+          <w:lang w:val="es-ES"/>
+        </w:rPr>
+        <w:t>nets que pertenecen a los beneficiarios.</w:t>
+      </w:r>
+    </w:p>
+    <w:p>
+      <w:pPr>
+        <w:pStyle w:val="Ttulo"/>
+        <w:rPr>
+          <w:lang w:val="es-ES"/>
+        </w:rPr>
+      </w:pPr>
+      <w:r>
+        <w:rPr>
+          <w:lang w:val="es-ES"/>
+        </w:rPr>
+        <w:t>Inicialización de tablas</w:t>
+      </w:r>
+    </w:p>
+    <w:p>
+      <w:pPr>
+        <w:ind w:firstLine="720"/>
+        <w:jc w:val="both"/>
+        <w:rPr>
+          <w:sz w:val="24"/>
+          <w:szCs w:val="24"/>
+          <w:lang w:val="es-ES"/>
+        </w:rPr>
+      </w:pPr>
+      <w:r>
+        <w:rPr>
+          <w:sz w:val="24"/>
+          <w:szCs w:val="24"/>
+          <w:lang w:val="es-ES"/>
+        </w:rPr>
+        <w:t xml:space="preserve">Se creó una tabla </w:t>
+      </w:r>
       <w:r>
         <w:rPr>
           <w:i/>
@@ -71,9 +202,35 @@
           <w:szCs w:val="24"/>
           <w:lang w:val="es-ES"/>
         </w:rPr>
-        <w:t>identity</w:t>
-      </w:r>
-      <w:proofErr w:type="spellEnd"/>
+        <w:t>Provincia</w:t>
+      </w:r>
+      <w:r>
+        <w:rPr>
+          <w:sz w:val="24"/>
+          <w:szCs w:val="24"/>
+          <w:lang w:val="es-ES"/>
+        </w:rPr>
+        <w:t xml:space="preserve"> la cual se inicializa automáticamente, una vez que se ejecuta el script, con todas las provincias de la Republica Argentina (incluyendo la Ciudad Autónoma de Buenos Aires) y una fila adicional la cual esta especificada para personas extranjeras. De esta manera, solucionamos el inconveniente que se presentaba si un extranjero solicitaba la tarjeta.</w:t>
+      </w:r>
+    </w:p>
+    <w:p>
+      <w:pPr>
+        <w:ind w:firstLine="720"/>
+        <w:jc w:val="both"/>
+        <w:rPr>
+          <w:sz w:val="24"/>
+          <w:szCs w:val="24"/>
+          <w:lang w:val="es-ES"/>
+        </w:rPr>
+      </w:pPr>
+      <w:r>
+        <w:rPr>
+          <w:sz w:val="24"/>
+          <w:szCs w:val="24"/>
+          <w:lang w:val="es-ES"/>
+        </w:rPr>
+        <w:t xml:space="preserve">Todas las tablas que tienen la posibilidad de inhabilitar alguna de sus filas, el campo </w:t>
+      </w:r>
       <w:r>
         <w:rPr>
           <w:i/>
@@ -81,56 +238,15 @@
           <w:szCs w:val="24"/>
           <w:lang w:val="es-ES"/>
         </w:rPr>
-        <w:t>(</w:t>
-      </w:r>
-      <w:proofErr w:type="gramEnd"/>
-      <w:r>
-        <w:rPr>
-          <w:i/>
-          <w:sz w:val="24"/>
-          <w:szCs w:val="24"/>
-          <w:lang w:val="es-ES"/>
-        </w:rPr>
-        <w:t xml:space="preserve">1,1) </w:t>
-      </w:r>
-      <w:proofErr w:type="spellStart"/>
-      <w:r>
-        <w:rPr>
-          <w:i/>
-          <w:sz w:val="24"/>
-          <w:szCs w:val="24"/>
-          <w:lang w:val="es-ES"/>
-        </w:rPr>
-        <w:t>not</w:t>
-      </w:r>
-      <w:proofErr w:type="spellEnd"/>
-      <w:r>
-        <w:rPr>
-          <w:i/>
-          <w:sz w:val="24"/>
-          <w:szCs w:val="24"/>
-          <w:lang w:val="es-ES"/>
-        </w:rPr>
-        <w:t xml:space="preserve"> </w:t>
-      </w:r>
-      <w:proofErr w:type="spellStart"/>
-      <w:r>
-        <w:rPr>
-          <w:i/>
-          <w:sz w:val="24"/>
-          <w:szCs w:val="24"/>
-          <w:lang w:val="es-ES"/>
-        </w:rPr>
-        <w:t>null</w:t>
-      </w:r>
-      <w:proofErr w:type="spellEnd"/>
-      <w:r>
-        <w:rPr>
-          <w:sz w:val="24"/>
-          <w:szCs w:val="24"/>
-          <w:lang w:val="es-ES"/>
-        </w:rPr>
-        <w:t>, es decir, la PK es un valor numérico que comienza en 1 y va incrementándose en una unidad, imposibilitando de esta manera que exista una PK nula.</w:t>
+        <w:t>Habilitado</w:t>
+      </w:r>
+      <w:r>
+        <w:rPr>
+          <w:sz w:val="24"/>
+          <w:szCs w:val="24"/>
+          <w:lang w:val="es-ES"/>
+        </w:rPr>
+        <w:t xml:space="preserve"> se inicializa en 1, es decir, se inicializa con la fila habilitada.</w:t>
       </w:r>
     </w:p>
     <w:p>
@@ -149,40 +265,23 @@
           <w:szCs w:val="24"/>
           <w:lang w:val="es-ES"/>
         </w:rPr>
-        <w:t xml:space="preserve">Esta estrategia fue elegida, dado que los datos que se encontraban en la tabla </w:t>
-      </w:r>
-      <w:r>
-        <w:rPr>
-          <w:i/>
-          <w:sz w:val="24"/>
-          <w:szCs w:val="24"/>
-          <w:lang w:val="es-ES"/>
-        </w:rPr>
-        <w:t>Maestra</w:t>
-      </w:r>
-      <w:r>
-        <w:rPr>
-          <w:sz w:val="24"/>
-          <w:szCs w:val="24"/>
-          <w:lang w:val="es-ES"/>
-        </w:rPr>
-        <w:t xml:space="preserve"> y que eran claves candidatas, mostraban algunos problemas para utilizarlas como claves prim</w:t>
-      </w:r>
-      <w:r>
-        <w:rPr>
-          <w:sz w:val="24"/>
-          <w:szCs w:val="24"/>
-          <w:lang w:val="es-ES"/>
-        </w:rPr>
-        <w:t>a</w:t>
-      </w:r>
-      <w:r>
-        <w:rPr>
-          <w:sz w:val="24"/>
-          <w:szCs w:val="24"/>
-          <w:lang w:val="es-ES"/>
-        </w:rPr>
-        <w:t>rias. Para citar algunos ejemplos, se encontraban duplicadas, o simplemente no existían.</w:t>
+        <w:t xml:space="preserve">Se inicializaron todas las funcionalidades descriptas en el enunciado del TP V1.0, con sus respectivas características. A su vez, se crea el rol “Administrador General” como bien indica el enunciado, para poder permitir una prueba del programa. </w:t>
+      </w:r>
+      <w:r>
+        <w:rPr>
+          <w:sz w:val="24"/>
+          <w:szCs w:val="24"/>
+          <w:lang w:val="es-ES"/>
+        </w:rPr>
+        <w:t>Además</w:t>
+      </w:r>
+      <w:r>
+        <w:rPr>
+          <w:sz w:val="24"/>
+          <w:szCs w:val="24"/>
+          <w:lang w:val="es-ES"/>
+        </w:rPr>
+        <w:t>, se creó el usuario admin, con las características preestablecidas.</w:t>
       </w:r>
     </w:p>
     <w:p>
@@ -201,125 +300,23 @@
           <w:szCs w:val="24"/>
           <w:lang w:val="es-ES"/>
         </w:rPr>
-        <w:t xml:space="preserve">Se crearon las tablas intermedias </w:t>
-      </w:r>
-      <w:proofErr w:type="spellStart"/>
-      <w:r>
-        <w:rPr>
-          <w:sz w:val="24"/>
-          <w:szCs w:val="24"/>
-          <w:lang w:val="es-ES"/>
-        </w:rPr>
-        <w:t>Rol_Funcionalidad</w:t>
-      </w:r>
-      <w:proofErr w:type="spellEnd"/>
-      <w:r>
-        <w:rPr>
-          <w:sz w:val="24"/>
-          <w:szCs w:val="24"/>
-          <w:lang w:val="es-ES"/>
-        </w:rPr>
-        <w:t xml:space="preserve"> para poder administrar todas las funcionalidades que puede tener un rol. Además, </w:t>
-      </w:r>
-      <w:proofErr w:type="spellStart"/>
-      <w:r>
-        <w:rPr>
-          <w:sz w:val="24"/>
-          <w:szCs w:val="24"/>
-          <w:lang w:val="es-ES"/>
-        </w:rPr>
-        <w:t>Usuario_Rol</w:t>
-      </w:r>
-      <w:proofErr w:type="spellEnd"/>
-      <w:r>
-        <w:rPr>
-          <w:sz w:val="24"/>
-          <w:szCs w:val="24"/>
-          <w:lang w:val="es-ES"/>
-        </w:rPr>
-        <w:t xml:space="preserve">, donde se administra los roles que tiene un usuario. Otra tabla intermedia es </w:t>
-      </w:r>
-      <w:proofErr w:type="spellStart"/>
-      <w:r>
-        <w:rPr>
-          <w:sz w:val="24"/>
-          <w:szCs w:val="24"/>
-          <w:lang w:val="es-ES"/>
-        </w:rPr>
-        <w:t>Beneficiario_Pos</w:t>
-      </w:r>
-      <w:r>
-        <w:rPr>
-          <w:sz w:val="24"/>
-          <w:szCs w:val="24"/>
-          <w:lang w:val="es-ES"/>
-        </w:rPr>
-        <w:t>t</w:t>
-      </w:r>
-      <w:r>
-        <w:rPr>
-          <w:sz w:val="24"/>
-          <w:szCs w:val="24"/>
-          <w:lang w:val="es-ES"/>
-        </w:rPr>
-        <w:t>net</w:t>
-      </w:r>
-      <w:proofErr w:type="spellEnd"/>
-      <w:r>
-        <w:rPr>
-          <w:sz w:val="24"/>
-          <w:szCs w:val="24"/>
-          <w:lang w:val="es-ES"/>
-        </w:rPr>
-        <w:t xml:space="preserve">, el cual organiza los </w:t>
-      </w:r>
-      <w:proofErr w:type="spellStart"/>
-      <w:r>
-        <w:rPr>
-          <w:sz w:val="24"/>
-          <w:szCs w:val="24"/>
-          <w:lang w:val="es-ES"/>
-        </w:rPr>
-        <w:t>pos</w:t>
-      </w:r>
-      <w:r>
-        <w:rPr>
-          <w:sz w:val="24"/>
-          <w:szCs w:val="24"/>
-          <w:lang w:val="es-ES"/>
-        </w:rPr>
-        <w:t>t</w:t>
-      </w:r>
-      <w:r>
-        <w:rPr>
-          <w:sz w:val="24"/>
-          <w:szCs w:val="24"/>
-          <w:lang w:val="es-ES"/>
-        </w:rPr>
-        <w:t>nets</w:t>
-      </w:r>
-      <w:proofErr w:type="spellEnd"/>
-      <w:r>
-        <w:rPr>
-          <w:sz w:val="24"/>
-          <w:szCs w:val="24"/>
-          <w:lang w:val="es-ES"/>
-        </w:rPr>
-        <w:t xml:space="preserve"> que pertenecen a los beneficiarios.</w:t>
-      </w:r>
-    </w:p>
-    <w:p>
-      <w:pPr>
-        <w:pStyle w:val="Ttulo"/>
-        <w:rPr>
-          <w:lang w:val="es-ES"/>
-        </w:rPr>
-      </w:pPr>
-      <w:r>
-        <w:rPr>
-          <w:lang w:val="es-ES"/>
-        </w:rPr>
-        <w:t>Inicialización de tablas</w:t>
+        <w:t>Se crearon post-nets inicializados por defecto, llegado el caso de que se cree un Benef</w:t>
+      </w:r>
+      <w:r>
+        <w:rPr>
+          <w:sz w:val="24"/>
+          <w:szCs w:val="24"/>
+          <w:lang w:val="es-ES"/>
+        </w:rPr>
+        <w:t>i</w:t>
+      </w:r>
+      <w:r>
+        <w:rPr>
+          <w:sz w:val="24"/>
+          <w:szCs w:val="24"/>
+          <w:lang w:val="es-ES"/>
+        </w:rPr>
+        <w:t>ciario. De esta forma, se puede asignar a un Beneficiario, estos post-nets creados que no tienen asignado un dueño.</w:t>
       </w:r>
     </w:p>
     <w:p>
@@ -338,60 +335,7 @@
           <w:szCs w:val="24"/>
           <w:lang w:val="es-ES"/>
         </w:rPr>
-        <w:t xml:space="preserve">Se creó una tabla </w:t>
-      </w:r>
-      <w:r>
-        <w:rPr>
-          <w:i/>
-          <w:sz w:val="24"/>
-          <w:szCs w:val="24"/>
-          <w:lang w:val="es-ES"/>
-        </w:rPr>
-        <w:t>Provincia</w:t>
-      </w:r>
-      <w:r>
-        <w:rPr>
-          <w:sz w:val="24"/>
-          <w:szCs w:val="24"/>
-          <w:lang w:val="es-ES"/>
-        </w:rPr>
-        <w:t xml:space="preserve"> la cual se inicializa automáticamente, una vez que se ejecuta </w:t>
-      </w:r>
-      <w:proofErr w:type="gramStart"/>
-      <w:r>
-        <w:rPr>
-          <w:sz w:val="24"/>
-          <w:szCs w:val="24"/>
-          <w:lang w:val="es-ES"/>
-        </w:rPr>
-        <w:t>el</w:t>
-      </w:r>
-      <w:proofErr w:type="gramEnd"/>
-      <w:r>
-        <w:rPr>
-          <w:sz w:val="24"/>
-          <w:szCs w:val="24"/>
-          <w:lang w:val="es-ES"/>
-        </w:rPr>
-        <w:t xml:space="preserve"> script, con todas las provincias de la </w:t>
-      </w:r>
-      <w:proofErr w:type="spellStart"/>
-      <w:r>
-        <w:rPr>
-          <w:sz w:val="24"/>
-          <w:szCs w:val="24"/>
-          <w:lang w:val="es-ES"/>
-        </w:rPr>
-        <w:t>Republica</w:t>
-      </w:r>
-      <w:proofErr w:type="spellEnd"/>
-      <w:r>
-        <w:rPr>
-          <w:sz w:val="24"/>
-          <w:szCs w:val="24"/>
-          <w:lang w:val="es-ES"/>
-        </w:rPr>
-        <w:t xml:space="preserve"> Argentina (incluyendo la Ciudad Autónoma de Buenos Aires) y una fila adicional la cual esta especificada para personas extranjeras. De esta manera, solucionamos el inconveniente que se presentaba si un extranjero solicitaba la tarjeta.</w:t>
+        <w:t>Por último, se crearon los roles “Gestor” y “Punto de Venta” con la funcionalidades de todos los ABMs para el primero, y Carga de Crédito y Efectuar Compra para el segundo.</w:t>
       </w:r>
     </w:p>
     <w:p>
@@ -404,165 +348,9 @@
           <w:lang w:val="es-ES"/>
         </w:rPr>
       </w:pPr>
-      <w:r>
-        <w:rPr>
-          <w:sz w:val="24"/>
-          <w:szCs w:val="24"/>
-          <w:lang w:val="es-ES"/>
-        </w:rPr>
-        <w:t xml:space="preserve">Todas las tablas que tienen la posibilidad de inhabilitar alguna de sus filas, el campo </w:t>
-      </w:r>
-      <w:r>
-        <w:rPr>
-          <w:i/>
-          <w:sz w:val="24"/>
-          <w:szCs w:val="24"/>
-          <w:lang w:val="es-ES"/>
-        </w:rPr>
-        <w:t>H</w:t>
-      </w:r>
-      <w:r>
-        <w:rPr>
-          <w:i/>
-          <w:sz w:val="24"/>
-          <w:szCs w:val="24"/>
-          <w:lang w:val="es-ES"/>
-        </w:rPr>
-        <w:t>a</w:t>
-      </w:r>
-      <w:r>
-        <w:rPr>
-          <w:i/>
-          <w:sz w:val="24"/>
-          <w:szCs w:val="24"/>
-          <w:lang w:val="es-ES"/>
-        </w:rPr>
-        <w:t>bilitado</w:t>
-      </w:r>
-      <w:r>
-        <w:rPr>
-          <w:sz w:val="24"/>
-          <w:szCs w:val="24"/>
-          <w:lang w:val="es-ES"/>
-        </w:rPr>
-        <w:t xml:space="preserve"> se inicializa en 1, es decir, se inicializa con la fila habilitada.</w:t>
-      </w:r>
-    </w:p>
-    <w:p>
-      <w:pPr>
-        <w:ind w:firstLine="720"/>
-        <w:jc w:val="both"/>
-        <w:rPr>
-          <w:sz w:val="24"/>
-          <w:szCs w:val="24"/>
-          <w:lang w:val="es-ES"/>
-        </w:rPr>
-      </w:pPr>
-      <w:r>
-        <w:rPr>
-          <w:sz w:val="24"/>
-          <w:szCs w:val="24"/>
-          <w:lang w:val="es-ES"/>
-        </w:rPr>
-        <w:t xml:space="preserve">Se inicializaron todas las funcionalidades descriptas en el enunciado del TP V1.0, con sus respectivas características. A su vez, se crea el rol “Administrador General” como bien indica el enunciado, para poder permitir una prueba del programa. </w:t>
-      </w:r>
-      <w:r>
-        <w:rPr>
-          <w:sz w:val="24"/>
-          <w:szCs w:val="24"/>
-          <w:lang w:val="es-ES"/>
-        </w:rPr>
-        <w:t>Además</w:t>
-      </w:r>
-      <w:r>
-        <w:rPr>
-          <w:sz w:val="24"/>
-          <w:szCs w:val="24"/>
-          <w:lang w:val="es-ES"/>
-        </w:rPr>
-        <w:t xml:space="preserve">, se creó el usuario </w:t>
-      </w:r>
-      <w:proofErr w:type="spellStart"/>
-      <w:r>
-        <w:rPr>
-          <w:sz w:val="24"/>
-          <w:szCs w:val="24"/>
-          <w:lang w:val="es-ES"/>
-        </w:rPr>
-        <w:t>admin</w:t>
-      </w:r>
-      <w:proofErr w:type="spellEnd"/>
-      <w:r>
-        <w:rPr>
-          <w:sz w:val="24"/>
-          <w:szCs w:val="24"/>
-          <w:lang w:val="es-ES"/>
-        </w:rPr>
-        <w:t>, con las características preestablecidas.</w:t>
-      </w:r>
-    </w:p>
-    <w:p>
-      <w:pPr>
-        <w:ind w:firstLine="720"/>
-        <w:jc w:val="both"/>
-        <w:rPr>
-          <w:sz w:val="24"/>
-          <w:szCs w:val="24"/>
-          <w:lang w:val="es-ES"/>
-        </w:rPr>
-      </w:pPr>
-      <w:r>
-        <w:rPr>
-          <w:sz w:val="24"/>
-          <w:szCs w:val="24"/>
-          <w:lang w:val="es-ES"/>
-        </w:rPr>
-        <w:t xml:space="preserve">Por último, se crearon los roles “Gestor” y “Punto de Venta” con la funcionalidades de todos los </w:t>
-      </w:r>
-      <w:proofErr w:type="spellStart"/>
-      <w:r>
-        <w:rPr>
-          <w:sz w:val="24"/>
-          <w:szCs w:val="24"/>
-          <w:lang w:val="es-ES"/>
-        </w:rPr>
-        <w:t>ABMs</w:t>
-      </w:r>
-      <w:proofErr w:type="spellEnd"/>
-      <w:r>
-        <w:rPr>
-          <w:sz w:val="24"/>
-          <w:szCs w:val="24"/>
-          <w:lang w:val="es-ES"/>
-        </w:rPr>
-        <w:t xml:space="preserve"> para el primero, y Carga de Crédito y Efectuar Compra para el segundo.</w:t>
-      </w:r>
-    </w:p>
-    <w:p>
-      <w:pPr>
-        <w:ind w:firstLine="720"/>
-        <w:jc w:val="both"/>
-        <w:rPr>
-          <w:sz w:val="24"/>
-          <w:szCs w:val="24"/>
-          <w:lang w:val="es-ES"/>
-        </w:rPr>
-      </w:pPr>
-    </w:p>
-    <w:p>
-      <w:pPr>
-        <w:ind w:firstLine="720"/>
-        <w:jc w:val="both"/>
-        <w:rPr>
-          <w:sz w:val="24"/>
-          <w:szCs w:val="24"/>
-          <w:lang w:val="es-ES"/>
-        </w:rPr>
-      </w:pPr>
-    </w:p>
-    <w:p>
-      <w:pPr>
-        <w:ind w:firstLine="720"/>
+    </w:p>
+    <w:p>
+      <w:pPr>
         <w:jc w:val="both"/>
         <w:rPr>
           <w:sz w:val="24"/>
@@ -974,6 +762,65 @@
           <w:lang w:val="es-ES"/>
         </w:rPr>
         <w:t>dientes a años siguientes.</w:t>
+      </w:r>
+    </w:p>
+    <w:p>
+      <w:pPr>
+        <w:rPr>
+          <w:lang w:val="es-ES"/>
+        </w:rPr>
+      </w:pPr>
+    </w:p>
+    <w:p>
+      <w:pPr>
+        <w:pStyle w:val="Ttulo"/>
+        <w:rPr>
+          <w:lang w:val="es-ES"/>
+        </w:rPr>
+      </w:pPr>
+      <w:r>
+        <w:rPr>
+          <w:lang w:val="es-ES"/>
+        </w:rPr>
+        <w:t>Inhabilitación de tarjetas</w:t>
+      </w:r>
+    </w:p>
+    <w:p>
+      <w:pPr>
+        <w:rPr>
+          <w:lang w:val="es-ES"/>
+        </w:rPr>
+      </w:pPr>
+      <w:r>
+        <w:rPr>
+          <w:lang w:val="es-ES"/>
+        </w:rPr>
+        <w:t>Para agilizar las consultas de esta funcionalidad, se utilizaron distintas vistas. Esto proporciono, una d</w:t>
+      </w:r>
+      <w:r>
+        <w:rPr>
+          <w:lang w:val="es-ES"/>
+        </w:rPr>
+        <w:t>i</w:t>
+      </w:r>
+      <w:r>
+        <w:rPr>
+          <w:lang w:val="es-ES"/>
+        </w:rPr>
+        <w:t>namización de la herramienta. Y haciendo las consultas y las inhabilitaciones mucho más performantes.</w:t>
+      </w:r>
+    </w:p>
+    <w:p>
+      <w:pPr>
+        <w:rPr>
+          <w:lang w:val="es-ES"/>
+        </w:rPr>
+      </w:pPr>
+      <w:r>
+        <w:rPr>
+          <w:lang w:val="es-ES"/>
+        </w:rPr>
+        <w:t>Es por ello, que se realizo una function, la cual una vez llamada, devuelve la tabla de los usuarios inactivos.</w:t>
       </w:r>
     </w:p>
     <w:p>
@@ -1047,7 +894,7 @@
 </file>
 
 <file path=word/styles.xml><?xml version="1.0" encoding="utf-8"?>
-<w:styles xmlns:mc="http://schemas.openxmlformats.org/markup-compatibility/2006" xmlns:r="http://schemas.openxmlformats.org/officeDocument/2006/relationships" xmlns:w="http://schemas.openxmlformats.org/wordprocessingml/2006/main" xmlns:w14="http://schemas.microsoft.com/office/word/2010/wordml" mc:Ignorable="w14">
+<w:styles xmlns:r="http://schemas.openxmlformats.org/officeDocument/2006/relationships" xmlns:w="http://schemas.openxmlformats.org/wordprocessingml/2006/main">
   <w:docDefaults>
     <w:rPrDefault>
       <w:rPr>
@@ -1265,6 +1112,7 @@
     <w:uiPriority w:val="99"/>
     <w:semiHidden/>
     <w:unhideWhenUsed/>
+    <w:qFormat/>
     <w:tblPr>
       <w:tblInd w:w="0" w:type="dxa"/>
       <w:tblCellMar>

</xml_diff>